<commit_message>
Update unit tests and integration tests
</commit_message>
<xml_diff>
--- a/test/fixtures/images_sample.docx
+++ b/test/fixtures/images_sample.docx
@@ -238,7 +238,7 @@
               </w:rPr>
               <w:drawing>
                 <wp:inline distT="0" distB="0" distL="0" distR="0" wp14:anchorId="00F0C5FE" wp14:editId="0709B6A8">
-                  <wp:extent cx="1035197" cy="689547"/>
+                  <wp:extent cx="360000" cy="360000"/>
                   <wp:effectExtent l="0" t="0" r="0" b="0"/>
                   <wp:docPr id="9" name="Picture 5" title="in items loop"/>
                   <wp:cNvGraphicFramePr>
@@ -266,7 +266,7 @@
                         <pic:spPr>
                           <a:xfrm>
                             <a:off x="0" y="0"/>
-                            <a:ext cx="1042230" cy="694232"/>
+                            <a:ext cx="360000" cy="360000"/>
                           </a:xfrm>
                           <a:prstGeom prst="rect">
                             <a:avLst/>
@@ -378,7 +378,7 @@
               </w:rPr>
               <w:drawing>
                 <wp:inline distT="0" distB="0" distL="0" distR="0" wp14:anchorId="00F0C5FE" wp14:editId="0709B6A8">
-                  <wp:extent cx="1035197" cy="689547"/>
+                  <wp:extent cx="1440000" cy="2880000"/>
                   <wp:effectExtent l="0" t="0" r="0" b="0"/>
                   <wp:docPr id="11" name="Picture 5" title="in items loop"/>
                   <wp:cNvGraphicFramePr>
@@ -406,7 +406,7 @@
                         <pic:spPr>
                           <a:xfrm>
                             <a:off x="0" y="0"/>
-                            <a:ext cx="1042230" cy="694232"/>
+                            <a:ext cx="1440000" cy="2880000"/>
                           </a:xfrm>
                           <a:prstGeom prst="rect">
                             <a:avLst/>
@@ -440,7 +440,7 @@
         </w:rPr>
         <w:drawing>
           <wp:inline distT="0" distB="0" distL="0" distR="0" wp14:anchorId="3CF9EAB3" wp14:editId="688A7916">
-            <wp:extent cx="1304144" cy="868693"/>
+            <wp:extent cx="1440000" cy="2880000"/>
             <wp:effectExtent l="0" t="0" r="0" b="0"/>
             <wp:docPr id="7" name="Picture 7" title="in items loop"/>
             <wp:cNvGraphicFramePr>
@@ -468,7 +468,7 @@
                   <pic:spPr>
                     <a:xfrm>
                       <a:off x="0" y="0"/>
-                      <a:ext cx="1319313" cy="878797"/>
+                      <a:ext cx="1440000" cy="2880000"/>
                     </a:xfrm>
                     <a:prstGeom prst="rect">
                       <a:avLst/>
@@ -659,7 +659,7 @@
       </w:rPr>
       <w:drawing>
         <wp:inline distT="0" distB="0" distL="0" distR="0" wp14:anchorId="3FD29208" wp14:editId="0C390045">
-          <wp:extent cx="494675" cy="329505"/>
+          <wp:extent cx="1440000" cy="2880000"/>
           <wp:effectExtent l="0" t="0" r="0" b="0"/>
           <wp:docPr id="9" name="Picture 9" title="in items loop"/>
           <wp:cNvGraphicFramePr>
@@ -687,7 +687,7 @@
                 <pic:spPr>
                   <a:xfrm>
                     <a:off x="0" y="0"/>
-                    <a:ext cx="510174" cy="339829"/>
+                    <a:ext cx="1440000" cy="2880000"/>
                   </a:xfrm>
                   <a:prstGeom prst="rect">
                     <a:avLst/>

</xml_diff>

<commit_message>
Implement basic dynamic image size support (#107)
Allows image sizes to be altered by providing the desired size in inches or centimeters. Aspect ratio is not locked when altering a single dimension, both `width` and `height` must be provided to maintain a given ratio. Pixels are not permitted because the true image size is dependent on the resolution of the provided image.

i.e. `Sablon.content(:image, filename, properties: { height: '1.0in', width: '1.5in' })`

* Implemented basic dynamic image size support
* CR fixes
* Simplify properties hash access for Image content object
* Allow floating point values as dimension strings
* Throw error when unit is not "cm" or "in"
* Update unit tests and integration tests
</commit_message>
<xml_diff>
--- a/test/fixtures/images_sample.docx
+++ b/test/fixtures/images_sample.docx
@@ -238,7 +238,7 @@
               </w:rPr>
               <w:drawing>
                 <wp:inline distT="0" distB="0" distL="0" distR="0" wp14:anchorId="00F0C5FE" wp14:editId="0709B6A8">
-                  <wp:extent cx="1035197" cy="689547"/>
+                  <wp:extent cx="360000" cy="360000"/>
                   <wp:effectExtent l="0" t="0" r="0" b="0"/>
                   <wp:docPr id="9" name="Picture 5" title="in items loop"/>
                   <wp:cNvGraphicFramePr>
@@ -266,7 +266,7 @@
                         <pic:spPr>
                           <a:xfrm>
                             <a:off x="0" y="0"/>
-                            <a:ext cx="1042230" cy="694232"/>
+                            <a:ext cx="360000" cy="360000"/>
                           </a:xfrm>
                           <a:prstGeom prst="rect">
                             <a:avLst/>
@@ -378,7 +378,7 @@
               </w:rPr>
               <w:drawing>
                 <wp:inline distT="0" distB="0" distL="0" distR="0" wp14:anchorId="00F0C5FE" wp14:editId="0709B6A8">
-                  <wp:extent cx="1035197" cy="689547"/>
+                  <wp:extent cx="1440000" cy="2880000"/>
                   <wp:effectExtent l="0" t="0" r="0" b="0"/>
                   <wp:docPr id="11" name="Picture 5" title="in items loop"/>
                   <wp:cNvGraphicFramePr>
@@ -406,7 +406,7 @@
                         <pic:spPr>
                           <a:xfrm>
                             <a:off x="0" y="0"/>
-                            <a:ext cx="1042230" cy="694232"/>
+                            <a:ext cx="1440000" cy="2880000"/>
                           </a:xfrm>
                           <a:prstGeom prst="rect">
                             <a:avLst/>
@@ -440,7 +440,7 @@
         </w:rPr>
         <w:drawing>
           <wp:inline distT="0" distB="0" distL="0" distR="0" wp14:anchorId="3CF9EAB3" wp14:editId="688A7916">
-            <wp:extent cx="1304144" cy="868693"/>
+            <wp:extent cx="1440000" cy="2880000"/>
             <wp:effectExtent l="0" t="0" r="0" b="0"/>
             <wp:docPr id="7" name="Picture 7" title="in items loop"/>
             <wp:cNvGraphicFramePr>
@@ -468,7 +468,7 @@
                   <pic:spPr>
                     <a:xfrm>
                       <a:off x="0" y="0"/>
-                      <a:ext cx="1319313" cy="878797"/>
+                      <a:ext cx="1440000" cy="2880000"/>
                     </a:xfrm>
                     <a:prstGeom prst="rect">
                       <a:avLst/>
@@ -659,7 +659,7 @@
       </w:rPr>
       <w:drawing>
         <wp:inline distT="0" distB="0" distL="0" distR="0" wp14:anchorId="3FD29208" wp14:editId="0C390045">
-          <wp:extent cx="494675" cy="329505"/>
+          <wp:extent cx="1440000" cy="2880000"/>
           <wp:effectExtent l="0" t="0" r="0" b="0"/>
           <wp:docPr id="9" name="Picture 9" title="in items loop"/>
           <wp:cNvGraphicFramePr>
@@ -687,7 +687,7 @@
                 <pic:spPr>
                   <a:xfrm>
                     <a:off x="0" y="0"/>
-                    <a:ext cx="510174" cy="339829"/>
+                    <a:ext cx="1440000" cy="2880000"/>
                   </a:xfrm>
                   <a:prstGeom prst="rect">
                     <a:avLst/>

</xml_diff>

<commit_message>
Implement test to exercise inline image insertion
This includes inline if and loop constructs.
</commit_message>
<xml_diff>
--- a/test/fixtures/images_sample.docx
+++ b/test/fixtures/images_sample.docx
@@ -170,7 +170,7 @@
                 <wp:inline distT="0" distB="0" distL="0" distR="0" wp14:anchorId="00F0C5FE" wp14:editId="0709B6A8">
                   <wp:extent cx="1035197" cy="689547"/>
                   <wp:effectExtent l="0" t="0" r="0" b="0"/>
-                  <wp:docPr id="8" name="Picture 5" title="in items loop"/>
+                  <wp:docPr id="9" name="Picture 5" title="in items loop"/>
                   <wp:cNvGraphicFramePr>
                     <a:graphicFrameLocks xmlns:a="http://schemas.openxmlformats.org/drawingml/2006/main" noChangeAspect="1"/>
                   </wp:cNvGraphicFramePr>
@@ -240,7 +240,7 @@
                 <wp:inline distT="0" distB="0" distL="0" distR="0" wp14:anchorId="00F0C5FE" wp14:editId="0709B6A8">
                   <wp:extent cx="360000" cy="360000"/>
                   <wp:effectExtent l="0" t="0" r="0" b="0"/>
-                  <wp:docPr id="9" name="Picture 5" title="in items loop"/>
+                  <wp:docPr id="10" name="Picture 5" title="in items loop"/>
                   <wp:cNvGraphicFramePr>
                     <a:graphicFrameLocks xmlns:a="http://schemas.openxmlformats.org/drawingml/2006/main" noChangeAspect="1"/>
                   </wp:cNvGraphicFramePr>
@@ -310,7 +310,7 @@
                 <wp:inline distT="0" distB="0" distL="0" distR="0" wp14:anchorId="00F0C5FE" wp14:editId="0709B6A8">
                   <wp:extent cx="1035197" cy="689547"/>
                   <wp:effectExtent l="0" t="0" r="0" b="0"/>
-                  <wp:docPr id="10" name="Picture 5" title="in items loop"/>
+                  <wp:docPr id="11" name="Picture 5" title="in items loop"/>
                   <wp:cNvGraphicFramePr>
                     <a:graphicFrameLocks xmlns:a="http://schemas.openxmlformats.org/drawingml/2006/main" noChangeAspect="1"/>
                   </wp:cNvGraphicFramePr>
@@ -378,9 +378,9 @@
               </w:rPr>
               <w:drawing>
                 <wp:inline distT="0" distB="0" distL="0" distR="0" wp14:anchorId="00F0C5FE" wp14:editId="0709B6A8">
-                  <wp:extent cx="1440000" cy="2880000"/>
+                  <wp:extent cx="1440000" cy="360000"/>
                   <wp:effectExtent l="0" t="0" r="0" b="0"/>
-                  <wp:docPr id="11" name="Picture 5" title="in items loop"/>
+                  <wp:docPr id="12" name="Picture 5" title="in items loop"/>
                   <wp:cNvGraphicFramePr>
                     <a:graphicFrameLocks xmlns:a="http://schemas.openxmlformats.org/drawingml/2006/main" noChangeAspect="1"/>
                   </wp:cNvGraphicFramePr>
@@ -406,7 +406,7 @@
                         <pic:spPr>
                           <a:xfrm>
                             <a:off x="0" y="0"/>
-                            <a:ext cx="1440000" cy="2880000"/>
+                            <a:ext cx="1440000" cy="360000"/>
                           </a:xfrm>
                           <a:prstGeom prst="rect">
                             <a:avLst/>
@@ -427,6 +427,231 @@
     <w:p/>
     <w:p/>
     <w:p/>
+    <w:p/>
+    <w:p/>
+    <w:p/>
+    <w:p/>
+    <w:p/>
+    <w:p/>
+    <w:p/>
+    <w:p/>
+    <w:p/>
+    <w:p/>
+    <w:p/>
+    <w:p/>
+    <w:p/>
+    <w:p>
+      <w:bookmarkStart w:id="0" w:name="_GoBack"/>
+      <w:bookmarkEnd w:id="0"/>
+    </w:p>
+    <w:p/>
+    <w:p>
+      <w:r>
+        <w:lastRenderedPageBreak/>
+        <w:t>Inline image loop</w:t>
+      </w:r>
+    </w:p>
+    <w:p>
+      <w:r>
+        <w:t xml:space="preserve"> </w:t>
+      </w:r>
+      <w:r>
+        <w:rPr>
+          <w:noProof/>
+        </w:rPr>
+        <w:drawing>
+          <wp:inline distT="0" distB="0" distL="0" distR="0" wp14:anchorId="2295DF27" wp14:editId="6A9EB0A9">
+            <wp:extent cx="1035197" cy="689547"/>
+            <wp:effectExtent l="0" t="0" r="0" b="0"/>
+            <wp:docPr id="13" name="Picture 8" title="in items loop"/>
+            <wp:cNvGraphicFramePr>
+              <a:graphicFrameLocks xmlns:a="http://schemas.openxmlformats.org/drawingml/2006/main" noChangeAspect="1"/>
+            </wp:cNvGraphicFramePr>
+            <a:graphic xmlns:a="http://schemas.openxmlformats.org/drawingml/2006/main">
+              <a:graphicData uri="http://schemas.openxmlformats.org/drawingml/2006/picture">
+                <pic:pic xmlns:pic="http://schemas.openxmlformats.org/drawingml/2006/picture">
+                  <pic:nvPicPr>
+                    <pic:cNvPr id="7" name="c3po.jpg"/>
+                    <pic:cNvPicPr/>
+                  </pic:nvPicPr>
+                  <pic:blipFill>
+                    <a:blip r:embed="rId16">
+                      <a:extLst>
+                        <a:ext uri="{28A0092B-C50C-407E-A947-70E740481C1C}">
+                          <a14:useLocalDpi xmlns:a14="http://schemas.microsoft.com/office/drawing/2010/main" val="0"/>
+                        </a:ext>
+                      </a:extLst>
+                    </a:blip>
+                    <a:stretch>
+                      <a:fillRect/>
+                    </a:stretch>
+                  </pic:blipFill>
+                  <pic:spPr>
+                    <a:xfrm>
+                      <a:off x="0" y="0"/>
+                      <a:ext cx="1042230" cy="694232"/>
+                    </a:xfrm>
+                    <a:prstGeom prst="rect">
+                      <a:avLst/>
+                    </a:prstGeom>
+                  </pic:spPr>
+                </pic:pic>
+              </a:graphicData>
+            </a:graphic>
+          </wp:inline>
+        </w:drawing>
+      </w:r>
+      <w:r>
+        <w:t xml:space="preserve"> </w:t>
+      </w:r>
+      <w:r>
+        <w:rPr>
+          <w:noProof/>
+        </w:rPr>
+        <w:drawing>
+          <wp:inline distT="0" distB="0" distL="0" distR="0" wp14:anchorId="2295DF27" wp14:editId="6A9EB0A9">
+            <wp:extent cx="360000" cy="360000"/>
+            <wp:effectExtent l="0" t="0" r="0" b="0"/>
+            <wp:docPr id="14" name="Picture 8" title="in items loop"/>
+            <wp:cNvGraphicFramePr>
+              <a:graphicFrameLocks xmlns:a="http://schemas.openxmlformats.org/drawingml/2006/main" noChangeAspect="1"/>
+            </wp:cNvGraphicFramePr>
+            <a:graphic xmlns:a="http://schemas.openxmlformats.org/drawingml/2006/main">
+              <a:graphicData uri="http://schemas.openxmlformats.org/drawingml/2006/picture">
+                <pic:pic xmlns:pic="http://schemas.openxmlformats.org/drawingml/2006/picture">
+                  <pic:nvPicPr>
+                    <pic:cNvPr id="8" name="r2d2.jpg"/>
+                    <pic:cNvPicPr/>
+                  </pic:nvPicPr>
+                  <pic:blipFill>
+                    <a:blip r:embed="rId17">
+                      <a:extLst>
+                        <a:ext uri="{28A0092B-C50C-407E-A947-70E740481C1C}">
+                          <a14:useLocalDpi xmlns:a14="http://schemas.microsoft.com/office/drawing/2010/main" val="0"/>
+                        </a:ext>
+                      </a:extLst>
+                    </a:blip>
+                    <a:stretch>
+                      <a:fillRect/>
+                    </a:stretch>
+                  </pic:blipFill>
+                  <pic:spPr>
+                    <a:xfrm>
+                      <a:off x="0" y="0"/>
+                      <a:ext cx="360000" cy="360000"/>
+                    </a:xfrm>
+                    <a:prstGeom prst="rect">
+                      <a:avLst/>
+                    </a:prstGeom>
+                  </pic:spPr>
+                </pic:pic>
+              </a:graphicData>
+            </a:graphic>
+          </wp:inline>
+        </w:drawing>
+      </w:r>
+      <w:r>
+        <w:t xml:space="preserve"> </w:t>
+      </w:r>
+      <w:r>
+        <w:rPr>
+          <w:noProof/>
+        </w:rPr>
+        <w:drawing>
+          <wp:inline distT="0" distB="0" distL="0" distR="0" wp14:anchorId="2295DF27" wp14:editId="6A9EB0A9">
+            <wp:extent cx="1035197" cy="689547"/>
+            <wp:effectExtent l="0" t="0" r="0" b="0"/>
+            <wp:docPr id="15" name="Picture 8" title="in items loop"/>
+            <wp:cNvGraphicFramePr>
+              <a:graphicFrameLocks xmlns:a="http://schemas.openxmlformats.org/drawingml/2006/main" noChangeAspect="1"/>
+            </wp:cNvGraphicFramePr>
+            <a:graphic xmlns:a="http://schemas.openxmlformats.org/drawingml/2006/main">
+              <a:graphicData uri="http://schemas.openxmlformats.org/drawingml/2006/picture">
+                <pic:pic xmlns:pic="http://schemas.openxmlformats.org/drawingml/2006/picture">
+                  <pic:nvPicPr>
+                    <pic:cNvPr id="9" name="darth_vader.jpg"/>
+                    <pic:cNvPicPr/>
+                  </pic:nvPicPr>
+                  <pic:blipFill>
+                    <a:blip r:embed="rId18">
+                      <a:extLst>
+                        <a:ext uri="{28A0092B-C50C-407E-A947-70E740481C1C}">
+                          <a14:useLocalDpi xmlns:a14="http://schemas.microsoft.com/office/drawing/2010/main" val="0"/>
+                        </a:ext>
+                      </a:extLst>
+                    </a:blip>
+                    <a:stretch>
+                      <a:fillRect/>
+                    </a:stretch>
+                  </pic:blipFill>
+                  <pic:spPr>
+                    <a:xfrm>
+                      <a:off x="0" y="0"/>
+                      <a:ext cx="1042230" cy="694232"/>
+                    </a:xfrm>
+                    <a:prstGeom prst="rect">
+                      <a:avLst/>
+                    </a:prstGeom>
+                  </pic:spPr>
+                </pic:pic>
+              </a:graphicData>
+            </a:graphic>
+          </wp:inline>
+        </w:drawing>
+      </w:r>
+      <w:r>
+        <w:t xml:space="preserve"> </w:t>
+      </w:r>
+      <w:r>
+        <w:rPr>
+          <w:noProof/>
+        </w:rPr>
+        <w:drawing>
+          <wp:inline distT="0" distB="0" distL="0" distR="0" wp14:anchorId="2295DF27" wp14:editId="6A9EB0A9">
+            <wp:extent cx="1440000" cy="360000"/>
+            <wp:effectExtent l="0" t="0" r="0" b="0"/>
+            <wp:docPr id="16" name="Picture 8" title="in items loop"/>
+            <wp:cNvGraphicFramePr>
+              <a:graphicFrameLocks xmlns:a="http://schemas.openxmlformats.org/drawingml/2006/main" noChangeAspect="1"/>
+            </wp:cNvGraphicFramePr>
+            <a:graphic xmlns:a="http://schemas.openxmlformats.org/drawingml/2006/main">
+              <a:graphicData uri="http://schemas.openxmlformats.org/drawingml/2006/picture">
+                <pic:pic xmlns:pic="http://schemas.openxmlformats.org/drawingml/2006/picture">
+                  <pic:nvPicPr>
+                    <pic:cNvPr id="10" name="clone.jpg"/>
+                    <pic:cNvPicPr/>
+                  </pic:nvPicPr>
+                  <pic:blipFill>
+                    <a:blip r:embed="rId19">
+                      <a:extLst>
+                        <a:ext uri="{28A0092B-C50C-407E-A947-70E740481C1C}">
+                          <a14:useLocalDpi xmlns:a14="http://schemas.microsoft.com/office/drawing/2010/main" val="0"/>
+                        </a:ext>
+                      </a:extLst>
+                    </a:blip>
+                    <a:stretch>
+                      <a:fillRect/>
+                    </a:stretch>
+                  </pic:blipFill>
+                  <pic:spPr>
+                    <a:xfrm>
+                      <a:off x="0" y="0"/>
+                      <a:ext cx="1440000" cy="360000"/>
+                    </a:xfrm>
+                    <a:prstGeom prst="rect">
+                      <a:avLst/>
+                    </a:prstGeom>
+                  </pic:spPr>
+                </pic:pic>
+              </a:graphicData>
+            </a:graphic>
+          </wp:inline>
+        </w:drawing>
+      </w:r>
+    </w:p>
+    <w:p/>
+    <w:p/>
+    <w:p/>
     <w:p>
       <w:r>
         <w:t>Image inside IF construct</w:t>
@@ -440,7 +665,7 @@
         </w:rPr>
         <w:drawing>
           <wp:inline distT="0" distB="0" distL="0" distR="0" wp14:anchorId="3CF9EAB3" wp14:editId="688A7916">
-            <wp:extent cx="1440000" cy="2880000"/>
+            <wp:extent cx="1440000" cy="360000"/>
             <wp:effectExtent l="0" t="0" r="0" b="0"/>
             <wp:docPr id="7" name="Picture 7" title="in items loop"/>
             <wp:cNvGraphicFramePr>
@@ -468,7 +693,70 @@
                   <pic:spPr>
                     <a:xfrm>
                       <a:off x="0" y="0"/>
-                      <a:ext cx="1440000" cy="2880000"/>
+                      <a:ext cx="1440000" cy="360000"/>
+                    </a:xfrm>
+                    <a:prstGeom prst="rect">
+                      <a:avLst/>
+                    </a:prstGeom>
+                  </pic:spPr>
+                </pic:pic>
+              </a:graphicData>
+            </a:graphic>
+          </wp:inline>
+        </w:drawing>
+      </w:r>
+    </w:p>
+    <w:p/>
+    <w:p/>
+    <w:p/>
+    <w:p/>
+    <w:p/>
+    <w:p/>
+    <w:p/>
+    <w:p>
+      <w:r>
+        <w:t>Image inside inline IF construct</w:t>
+      </w:r>
+    </w:p>
+    <w:p>
+      <w:r>
+        <w:t xml:space="preserve"> </w:t>
+      </w:r>
+      <w:r>
+        <w:rPr>
+          <w:noProof/>
+        </w:rPr>
+        <w:drawing>
+          <wp:inline distT="0" distB="0" distL="0" distR="0" wp14:anchorId="6F9F142D" wp14:editId="44D5FC42">
+            <wp:extent cx="1440000" cy="360000"/>
+            <wp:effectExtent l="0" t="0" r="0" b="0"/>
+            <wp:docPr id="4" name="Picture 4" title="in items loop"/>
+            <wp:cNvGraphicFramePr>
+              <a:graphicFrameLocks xmlns:a="http://schemas.openxmlformats.org/drawingml/2006/main" noChangeAspect="1"/>
+            </wp:cNvGraphicFramePr>
+            <a:graphic xmlns:a="http://schemas.openxmlformats.org/drawingml/2006/main">
+              <a:graphicData uri="http://schemas.openxmlformats.org/drawingml/2006/picture">
+                <pic:pic xmlns:pic="http://schemas.openxmlformats.org/drawingml/2006/picture">
+                  <pic:nvPicPr>
+                    <pic:cNvPr id="2" name="clone.jpg"/>
+                    <pic:cNvPicPr/>
+                  </pic:nvPicPr>
+                  <pic:blipFill>
+                    <a:blip r:embed="rId19">
+                      <a:extLst>
+                        <a:ext uri="{28A0092B-C50C-407E-A947-70E740481C1C}">
+                          <a14:useLocalDpi xmlns:a14="http://schemas.microsoft.com/office/drawing/2010/main" val="0"/>
+                        </a:ext>
+                      </a:extLst>
+                    </a:blip>
+                    <a:stretch>
+                      <a:fillRect/>
+                    </a:stretch>
+                  </pic:blipFill>
+                  <pic:spPr>
+                    <a:xfrm>
+                      <a:off x="0" y="0"/>
+                      <a:ext cx="1440000" cy="360000"/>
                     </a:xfrm>
                     <a:prstGeom prst="rect">
                       <a:avLst/>
@@ -543,13 +831,8 @@
       <w:pStyle w:val="Header"/>
     </w:pPr>
     <w:r>
-      <w:t>Image in footer</w:t>
+      <w:t xml:space="preserve">Image in footer </w:t>
     </w:r>
-    <w:r>
-      <w:t xml:space="preserve"> </w:t>
-    </w:r>
-    <w:bookmarkStart w:id="0" w:name="_GoBack"/>
-    <w:bookmarkEnd w:id="0"/>
     <w:r>
       <w:rPr>
         <w:noProof/>
@@ -659,7 +942,7 @@
       </w:rPr>
       <w:drawing>
         <wp:inline distT="0" distB="0" distL="0" distR="0" wp14:anchorId="3FD29208" wp14:editId="0C390045">
-          <wp:extent cx="1440000" cy="2880000"/>
+          <wp:extent cx="1440000" cy="360000"/>
           <wp:effectExtent l="0" t="0" r="0" b="0"/>
           <wp:docPr id="9" name="Picture 9" title="in items loop"/>
           <wp:cNvGraphicFramePr>
@@ -687,7 +970,7 @@
                 <pic:spPr>
                   <a:xfrm>
                     <a:off x="0" y="0"/>
-                    <a:ext cx="1440000" cy="2880000"/>
+                    <a:ext cx="1440000" cy="360000"/>
                   </a:xfrm>
                   <a:prstGeom prst="rect">
                     <a:avLst/>
@@ -726,7 +1009,7 @@
     </w:rPrDefault>
     <w:pPrDefault/>
   </w:docDefaults>
-  <w:latentStyles w:defLockedState="0" w:defUIPriority="99" w:defSemiHidden="0" w:defUnhideWhenUsed="0" w:defQFormat="0" w:count="375">
+  <w:latentStyles w:defLockedState="0" w:defUIPriority="99" w:defSemiHidden="0" w:defUnhideWhenUsed="0" w:defQFormat="0" w:count="376">
     <w:lsdException w:name="Normal" w:uiPriority="0" w:qFormat="1"/>
     <w:lsdException w:name="heading 1" w:uiPriority="9" w:qFormat="1"/>
     <w:lsdException w:name="heading 2" w:semiHidden="1" w:uiPriority="9" w:unhideWhenUsed="1" w:qFormat="1"/>
@@ -1100,6 +1383,7 @@
     <w:lsdException w:name="List Table 7 Colorful Accent 6" w:uiPriority="52"/>
     <w:lsdException w:name="Mention" w:semiHidden="1" w:unhideWhenUsed="1"/>
     <w:lsdException w:name="Smart Hyperlink" w:semiHidden="1" w:unhideWhenUsed="1"/>
+    <w:lsdException w:name="Smart Link" w:semiHidden="1" w:unhideWhenUsed="1"/>
   </w:latentStyles>
   <w:style w:type="paragraph" w:default="1" w:styleId="Normal">
     <w:name w:val="Normal"/>

</xml_diff>